<commit_message>
Set up ALU TB
</commit_message>
<xml_diff>
--- a/Assignment1_MIN-ALU.docx
+++ b/Assignment1_MIN-ALU.docx
@@ -2,6 +2,1366 @@
 <file path=word/document.xml><?xml version="1.0" encoding="utf-8"?>
 <w:document xmlns:wpc="http://schemas.microsoft.com/office/word/2010/wordprocessingCanvas" xmlns:cx="http://schemas.microsoft.com/office/drawing/2014/chartex" xmlns:cx1="http://schemas.microsoft.com/office/drawing/2015/9/8/chartex" xmlns:cx2="http://schemas.microsoft.com/office/drawing/2015/10/21/chartex" xmlns:cx3="http://schemas.microsoft.com/office/drawing/2016/5/9/chartex" xmlns:cx4="http://schemas.microsoft.com/office/drawing/2016/5/10/chartex" xmlns:cx5="http://schemas.microsoft.com/office/drawing/2016/5/11/chartex" xmlns:cx6="http://schemas.microsoft.com/office/drawing/2016/5/12/chartex" xmlns:cx7="http://schemas.microsoft.com/office/drawing/2016/5/13/chartex" xmlns:cx8="http://schemas.microsoft.com/office/drawing/2016/5/14/chartex" xmlns:mc="http://schemas.openxmlformats.org/markup-compatibility/2006" xmlns:aink="http://schemas.microsoft.com/office/drawing/2016/ink" xmlns:am3d="http://schemas.microsoft.com/office/drawing/2017/model3d" xmlns:o="urn:schemas-microsoft-com:office:office" xmlns:oel="http://schemas.microsoft.com/office/2019/extlst" xmlns:r="http://schemas.openxmlformats.org/officeDocument/2006/relationships" xmlns:m="http://schemas.openxmlformats.org/officeDocument/2006/math" xmlns:v="urn:schemas-microsoft-com:vml" xmlns:wp14="http://schemas.microsoft.com/office/word/2010/wordprocessingDrawing" xmlns:wp="http://schemas.openxmlformats.org/drawingml/2006/wordprocessingDrawing" xmlns:w10="urn:schemas-microsoft-com:office:word" xmlns:w="http://schemas.openxmlformats.org/wordprocessingml/2006/main" xmlns:w14="http://schemas.microsoft.com/office/word/2010/wordml" xmlns:w15="http://schemas.microsoft.com/office/word/2012/wordml" xmlns:w16cex="http://schemas.microsoft.com/office/word/2018/wordml/cex" xmlns:w16cid="http://schemas.microsoft.com/office/word/2016/wordml/cid" xmlns:w16="http://schemas.microsoft.com/office/word/2018/wordml" xmlns:w16sdtdh="http://schemas.microsoft.com/office/word/2020/wordml/sdtdatahash" xmlns:w16se="http://schemas.microsoft.com/office/word/2015/wordml/symex" xmlns:wpg="http://schemas.microsoft.com/office/word/2010/wordprocessingGroup" xmlns:wpi="http://schemas.microsoft.com/office/word/2010/wordprocessingInk" xmlns:wne="http://schemas.microsoft.com/office/word/2006/wordml" xmlns:wps="http://schemas.microsoft.com/office/word/2010/wordprocessingShape" mc:Ignorable="w14 w15 w16se w16cid w16 w16cex w16sdtdh wp14">
   <w:body>
+    <w:p>
+      <w:pPr>
+        <w:jc w:val="center"/>
+        <w:rPr>
+          <w:sz w:val="36"/>
+          <w:szCs w:val="36"/>
+          <w:lang w:val="en-US"/>
+        </w:rPr>
+      </w:pPr>
+      <w:r>
+        <w:rPr>
+          <w:sz w:val="36"/>
+          <w:szCs w:val="36"/>
+          <w:lang w:val="en-US"/>
+        </w:rPr>
+        <w:t xml:space="preserve">Digital System Design </w:t>
+      </w:r>
+      <w:r>
+        <w:rPr>
+          <w:sz w:val="36"/>
+          <w:szCs w:val="36"/>
+          <w:lang w:val="en-US"/>
+        </w:rPr>
+        <w:t>Assignment 1</w:t>
+      </w:r>
+    </w:p>
+    <w:p>
+      <w:pPr>
+        <w:jc w:val="center"/>
+        <w:rPr>
+          <w:lang w:val="en-US"/>
+        </w:rPr>
+      </w:pPr>
+      <w:r>
+        <w:rPr>
+          <w:lang w:val="en-US"/>
+        </w:rPr>
+        <w:t>Ruairi Mullally – 22336002</w:t>
+      </w:r>
+    </w:p>
+    <w:p>
+      <w:pPr>
+        <w:jc w:val="center"/>
+        <w:rPr>
+          <w:lang w:val="en-US"/>
+        </w:rPr>
+      </w:pPr>
+    </w:p>
+    <w:p>
+      <w:pPr>
+        <w:rPr>
+          <w:b/>
+          <w:bCs/>
+          <w:lang w:val="en-US"/>
+        </w:rPr>
+      </w:pPr>
+      <w:r>
+        <w:rPr>
+          <w:b/>
+          <w:bCs/>
+          <w:lang w:val="en-US"/>
+        </w:rPr>
+        <w:t>Introduction:</w:t>
+      </w:r>
+    </w:p>
+    <w:p>
+      <w:pPr>
+        <w:rPr>
+          <w:b/>
+          <w:bCs/>
+        </w:rPr>
+      </w:pPr>
+      <w:r>
+        <w:rPr>
+          <w:lang w:val="en-US"/>
+        </w:rPr>
+        <w:t xml:space="preserve">This report examines the design and implementation of multiple Verilog modules, including their architecture and testing, which is the culmination of the previous labs. </w:t>
+      </w:r>
+      <w:r>
+        <w:rPr>
+          <w:lang w:val="en-US"/>
+        </w:rPr>
+        <w:t>Existing modules were already extensively tested and understanded</w:t>
+      </w:r>
+      <w:r>
+        <w:rPr>
+          <w:lang w:val="en-US"/>
+        </w:rPr>
+        <w:t xml:space="preserve"> and subsequent</w:t>
+      </w:r>
+      <w:r>
+        <w:rPr>
+          <w:lang w:val="en-US"/>
+        </w:rPr>
+        <w:t>ly</w:t>
+      </w:r>
+      <w:r>
+        <w:rPr>
+          <w:lang w:val="en-US"/>
+        </w:rPr>
+        <w:t xml:space="preserve"> repurpose</w:t>
+      </w:r>
+      <w:r>
+        <w:rPr>
+          <w:lang w:val="en-US"/>
+        </w:rPr>
+        <w:t>d</w:t>
+      </w:r>
+      <w:r>
+        <w:rPr>
+          <w:lang w:val="en-US"/>
+        </w:rPr>
+        <w:t xml:space="preserve"> for use in the mini ALU</w:t>
+      </w:r>
+      <w:r>
+        <w:rPr>
+          <w:lang w:val="en-US"/>
+        </w:rPr>
+        <w:t>.</w:t>
+      </w:r>
+      <w:r>
+        <w:rPr>
+          <w:lang w:val="en-US"/>
+        </w:rPr>
+        <w:br/>
+      </w:r>
+    </w:p>
+    <w:p>
+      <w:pPr>
+        <w:rPr>
+          <w:b/>
+          <w:bCs/>
+        </w:rPr>
+      </w:pPr>
+      <w:r>
+        <w:rPr>
+          <w:b/>
+          <w:bCs/>
+        </w:rPr>
+        <w:t>Method</w:t>
+      </w:r>
+      <w:r>
+        <w:rPr>
+          <w:b/>
+          <w:bCs/>
+        </w:rPr>
+        <w:t>:</w:t>
+      </w:r>
+    </w:p>
+    <w:p>
+      <w:pPr>
+        <w:jc w:val="center"/>
+      </w:pPr>
+      <w:r>
+        <w:rPr>
+          <w:noProof/>
+        </w:rPr>
+        <w:drawing>
+          <wp:inline distT="0" distB="0" distL="0" distR="0" wp14:anchorId="3620E95D" wp14:editId="42FDD139">
+            <wp:extent cx="5731510" cy="2278380"/>
+            <wp:effectExtent l="0" t="0" r="2540" b="7620"/>
+            <wp:docPr id="942836941" name="Picture 1"/>
+            <wp:cNvGraphicFramePr>
+              <a:graphicFrameLocks xmlns:a="http://schemas.openxmlformats.org/drawingml/2006/main" noChangeAspect="1"/>
+            </wp:cNvGraphicFramePr>
+            <a:graphic xmlns:a="http://schemas.openxmlformats.org/drawingml/2006/main">
+              <a:graphicData uri="http://schemas.openxmlformats.org/drawingml/2006/picture">
+                <pic:pic xmlns:pic="http://schemas.openxmlformats.org/drawingml/2006/picture">
+                  <pic:nvPicPr>
+                    <pic:cNvPr id="942836941" name=""/>
+                    <pic:cNvPicPr/>
+                  </pic:nvPicPr>
+                  <pic:blipFill>
+                    <a:blip r:embed="rId4"/>
+                    <a:stretch>
+                      <a:fillRect/>
+                    </a:stretch>
+                  </pic:blipFill>
+                  <pic:spPr>
+                    <a:xfrm>
+                      <a:off x="0" y="0"/>
+                      <a:ext cx="5731510" cy="2278380"/>
+                    </a:xfrm>
+                    <a:prstGeom prst="rect">
+                      <a:avLst/>
+                    </a:prstGeom>
+                  </pic:spPr>
+                </pic:pic>
+              </a:graphicData>
+            </a:graphic>
+          </wp:inline>
+        </w:drawing>
+      </w:r>
+    </w:p>
+    <w:p>
+      <w:pPr>
+        <w:jc w:val="center"/>
+        <w:rPr>
+          <w:i/>
+          <w:iCs/>
+          <w:noProof/>
+          <w:sz w:val="16"/>
+          <w:szCs w:val="16"/>
+        </w:rPr>
+      </w:pPr>
+      <w:r>
+        <w:rPr>
+          <w:i/>
+          <w:iCs/>
+          <w:noProof/>
+          <w:sz w:val="16"/>
+          <w:szCs w:val="16"/>
+        </w:rPr>
+        <w:t xml:space="preserve">Figure </w:t>
+      </w:r>
+      <w:r>
+        <w:rPr>
+          <w:i/>
+          <w:iCs/>
+          <w:noProof/>
+          <w:sz w:val="16"/>
+          <w:szCs w:val="16"/>
+        </w:rPr>
+        <w:t>1. Mini-ALU connections</w:t>
+      </w:r>
+      <w:r>
+        <w:rPr>
+          <w:i/>
+          <w:iCs/>
+          <w:noProof/>
+          <w:sz w:val="16"/>
+          <w:szCs w:val="16"/>
+        </w:rPr>
+        <w:t>.</w:t>
+      </w:r>
+    </w:p>
+    <w:p>
+      <w:r>
+        <w:t xml:space="preserve">To provide the ability to select a certain function of the mini-ALU, an 8x1 multiplexer was used. </w:t>
+      </w:r>
+      <w:r>
+        <w:t>The return value (X) of the mini-ALU is selected by an 8x1 multiplexer, controlled by ‘</w:t>
+      </w:r>
+      <w:proofErr w:type="spellStart"/>
+      <w:r>
+        <w:t>fxn</w:t>
+      </w:r>
+      <w:proofErr w:type="spellEnd"/>
+      <w:r>
+        <w:t xml:space="preserve">’. </w:t>
+      </w:r>
+    </w:p>
+    <w:p>
+      <w:pPr>
+        <w:jc w:val="center"/>
+        <w:rPr>
+          <w:i/>
+          <w:iCs/>
+          <w:noProof/>
+          <w:sz w:val="16"/>
+          <w:szCs w:val="16"/>
+        </w:rPr>
+      </w:pPr>
+      <w:r>
+        <w:rPr>
+          <w:i/>
+          <w:iCs/>
+          <w:noProof/>
+          <w:sz w:val="16"/>
+          <w:szCs w:val="16"/>
+        </w:rPr>
+        <w:t xml:space="preserve">Table1. Mini-ALU </w:t>
+      </w:r>
+      <w:r>
+        <w:rPr>
+          <w:i/>
+          <w:iCs/>
+          <w:noProof/>
+          <w:sz w:val="16"/>
+          <w:szCs w:val="16"/>
+        </w:rPr>
+        <w:t>module re-utilization</w:t>
+      </w:r>
+      <w:r>
+        <w:rPr>
+          <w:i/>
+          <w:iCs/>
+          <w:noProof/>
+          <w:sz w:val="16"/>
+          <w:szCs w:val="16"/>
+        </w:rPr>
+        <w:t>.</w:t>
+      </w:r>
+    </w:p>
+    <w:tbl>
+      <w:tblPr>
+        <w:tblStyle w:val="TableGrid"/>
+        <w:tblW w:w="0" w:type="auto"/>
+        <w:tblLook w:val="04A0" w:firstRow="1" w:lastRow="0" w:firstColumn="1" w:lastColumn="0" w:noHBand="0" w:noVBand="1"/>
+      </w:tblPr>
+      <w:tblGrid>
+        <w:gridCol w:w="1271"/>
+        <w:gridCol w:w="7745"/>
+      </w:tblGrid>
+      <w:tr>
+        <w:tc>
+          <w:tcPr>
+            <w:tcW w:w="1271" w:type="dxa"/>
+          </w:tcPr>
+          <w:p>
+            <w:pPr>
+              <w:rPr>
+                <w:b/>
+                <w:bCs/>
+              </w:rPr>
+            </w:pPr>
+            <w:proofErr w:type="spellStart"/>
+            <w:r>
+              <w:rPr>
+                <w:b/>
+                <w:bCs/>
+              </w:rPr>
+              <w:t>fxn</w:t>
+            </w:r>
+            <w:proofErr w:type="spellEnd"/>
+          </w:p>
+        </w:tc>
+        <w:tc>
+          <w:tcPr>
+            <w:tcW w:w="7745" w:type="dxa"/>
+          </w:tcPr>
+          <w:p>
+            <w:pPr>
+              <w:rPr>
+                <w:b/>
+                <w:bCs/>
+              </w:rPr>
+            </w:pPr>
+            <w:r>
+              <w:rPr>
+                <w:b/>
+                <w:bCs/>
+              </w:rPr>
+              <w:t xml:space="preserve">Description of </w:t>
+            </w:r>
+            <w:r>
+              <w:rPr>
+                <w:b/>
+                <w:bCs/>
+              </w:rPr>
+              <w:t>computation using existing modules</w:t>
+            </w:r>
+            <w:r>
+              <w:rPr>
+                <w:b/>
+                <w:bCs/>
+              </w:rPr>
+              <w:t>.</w:t>
+            </w:r>
+          </w:p>
+        </w:tc>
+      </w:tr>
+      <w:tr>
+        <w:tc>
+          <w:tcPr>
+            <w:tcW w:w="1271" w:type="dxa"/>
+          </w:tcPr>
+          <w:p>
+            <w:r>
+              <w:t>000</w:t>
+            </w:r>
+          </w:p>
+        </w:tc>
+        <w:tc>
+          <w:tcPr>
+            <w:tcW w:w="7745" w:type="dxa"/>
+          </w:tcPr>
+          <w:p>
+            <w:r>
+              <w:t>Select A from MUX</w:t>
+            </w:r>
+            <w:r>
+              <w:t xml:space="preserve"> (MUX is the top-level module).</w:t>
+            </w:r>
+          </w:p>
+        </w:tc>
+      </w:tr>
+      <w:tr>
+        <w:tc>
+          <w:tcPr>
+            <w:tcW w:w="1271" w:type="dxa"/>
+          </w:tcPr>
+          <w:p>
+            <w:r>
+              <w:t>001</w:t>
+            </w:r>
+          </w:p>
+        </w:tc>
+        <w:tc>
+          <w:tcPr>
+            <w:tcW w:w="7745" w:type="dxa"/>
+          </w:tcPr>
+          <w:p>
+            <w:r>
+              <w:t>Select B from MUX</w:t>
+            </w:r>
+            <w:r>
+              <w:t>.</w:t>
+            </w:r>
+          </w:p>
+        </w:tc>
+      </w:tr>
+      <w:tr>
+        <w:tc>
+          <w:tcPr>
+            <w:tcW w:w="1271" w:type="dxa"/>
+          </w:tcPr>
+          <w:p>
+            <w:r>
+              <w:t>010</w:t>
+            </w:r>
+          </w:p>
+        </w:tc>
+        <w:tc>
+          <w:tcPr>
+            <w:tcW w:w="7745" w:type="dxa"/>
+          </w:tcPr>
+          <w:p>
+            <w:r>
+              <w:t>Subtract A from 0 in the ripple adder</w:t>
+            </w:r>
+            <w:r>
+              <w:t>.</w:t>
+            </w:r>
+          </w:p>
+        </w:tc>
+      </w:tr>
+      <w:tr>
+        <w:tc>
+          <w:tcPr>
+            <w:tcW w:w="1271" w:type="dxa"/>
+          </w:tcPr>
+          <w:p>
+            <w:r>
+              <w:t>011</w:t>
+            </w:r>
+          </w:p>
+        </w:tc>
+        <w:tc>
+          <w:tcPr>
+            <w:tcW w:w="7745" w:type="dxa"/>
+          </w:tcPr>
+          <w:p>
+            <w:r>
+              <w:t>Subtract B from 0 in the ripple adder</w:t>
+            </w:r>
+            <w:r>
+              <w:t>.</w:t>
+            </w:r>
+          </w:p>
+        </w:tc>
+      </w:tr>
+      <w:tr>
+        <w:tc>
+          <w:tcPr>
+            <w:tcW w:w="1271" w:type="dxa"/>
+          </w:tcPr>
+          <w:p>
+            <w:r>
+              <w:t>100</w:t>
+            </w:r>
+          </w:p>
+        </w:tc>
+        <w:tc>
+          <w:tcPr>
+            <w:tcW w:w="7745" w:type="dxa"/>
+          </w:tcPr>
+          <w:p>
+            <w:r>
+              <w:t>Extend A and B to 8 bits. Compute A &gt;= B with the ‘greater than or equal’ module. Invert the output with the ‘full adder’ module to get A &lt; B.</w:t>
+            </w:r>
+          </w:p>
+        </w:tc>
+      </w:tr>
+      <w:tr>
+        <w:tc>
+          <w:tcPr>
+            <w:tcW w:w="1271" w:type="dxa"/>
+          </w:tcPr>
+          <w:p>
+            <w:r>
+              <w:t>101</w:t>
+            </w:r>
+          </w:p>
+        </w:tc>
+        <w:tc>
+          <w:tcPr>
+            <w:tcW w:w="7745" w:type="dxa"/>
+          </w:tcPr>
+          <w:p>
+            <w:r>
+              <w:t xml:space="preserve">Write a </w:t>
+            </w:r>
+            <w:r>
+              <w:rPr>
+                <w:b/>
+                <w:bCs/>
+              </w:rPr>
+              <w:t>new</w:t>
+            </w:r>
+            <w:r>
+              <w:t xml:space="preserve"> module to d</w:t>
+            </w:r>
+            <w:r>
+              <w:t>o</w:t>
+            </w:r>
+            <w:r>
+              <w:t xml:space="preserve"> a bitwise XOR and negate the output.</w:t>
+            </w:r>
+          </w:p>
+        </w:tc>
+      </w:tr>
+      <w:tr>
+        <w:tc>
+          <w:tcPr>
+            <w:tcW w:w="1271" w:type="dxa"/>
+          </w:tcPr>
+          <w:p>
+            <w:r>
+              <w:t>110</w:t>
+            </w:r>
+          </w:p>
+        </w:tc>
+        <w:tc>
+          <w:tcPr>
+            <w:tcW w:w="7745" w:type="dxa"/>
+          </w:tcPr>
+          <w:p>
+            <w:r>
+              <w:t>Add B to A with ripple adder.</w:t>
+            </w:r>
+          </w:p>
+        </w:tc>
+      </w:tr>
+      <w:tr>
+        <w:tc>
+          <w:tcPr>
+            <w:tcW w:w="1271" w:type="dxa"/>
+          </w:tcPr>
+          <w:p>
+            <w:r>
+              <w:t>111</w:t>
+            </w:r>
+          </w:p>
+        </w:tc>
+        <w:tc>
+          <w:tcPr>
+            <w:tcW w:w="7745" w:type="dxa"/>
+          </w:tcPr>
+          <w:p>
+            <w:r>
+              <w:t>Subtract B from A with ripple adder.</w:t>
+            </w:r>
+          </w:p>
+        </w:tc>
+      </w:tr>
+    </w:tbl>
+    <w:p/>
+    <w:p>
+      <w:r>
+        <w:rPr>
+          <w:b/>
+          <w:bCs/>
+        </w:rPr>
+        <w:t>FXN 000:</w:t>
+      </w:r>
+      <w:r>
+        <w:t xml:space="preserve"> This function </w:t>
+      </w:r>
+      <w:proofErr w:type="gramStart"/>
+      <w:r>
+        <w:t>return</w:t>
+      </w:r>
+      <w:proofErr w:type="gramEnd"/>
+      <w:r>
+        <w:t xml:space="preserve"> the original value of A, therefore the A input is just connected as a multiplexer input and no additional processing is needed.</w:t>
+      </w:r>
+    </w:p>
+    <w:p/>
+    <w:p>
+      <w:r>
+        <w:rPr>
+          <w:b/>
+          <w:bCs/>
+        </w:rPr>
+        <w:lastRenderedPageBreak/>
+        <w:t>FXN 001:</w:t>
+      </w:r>
+      <w:r>
+        <w:t xml:space="preserve"> </w:t>
+      </w:r>
+      <w:r>
+        <w:t xml:space="preserve">This function </w:t>
+      </w:r>
+      <w:r>
+        <w:t>returns</w:t>
+      </w:r>
+      <w:r>
+        <w:t xml:space="preserve"> the original value of </w:t>
+      </w:r>
+      <w:proofErr w:type="gramStart"/>
+      <w:r>
+        <w:t>B</w:t>
+      </w:r>
+      <w:r>
+        <w:t>,</w:t>
+      </w:r>
+      <w:proofErr w:type="gramEnd"/>
+      <w:r>
+        <w:t xml:space="preserve"> therefore the </w:t>
+      </w:r>
+      <w:r>
+        <w:t>B</w:t>
+      </w:r>
+      <w:r>
+        <w:t xml:space="preserve"> input is just connected as a multiplexer input and no additional processing is needed.</w:t>
+      </w:r>
+    </w:p>
+    <w:p>
+      <w:r>
+        <w:rPr>
+          <w:b/>
+          <w:bCs/>
+        </w:rPr>
+        <w:t xml:space="preserve">FXN 010: </w:t>
+      </w:r>
+      <w:r>
+        <w:t>This function returns the negative of input A. To do this without creating a new module the 6-bit ripple adder from previous labs could be used. This was achieved by subtracting A from 0 to get the negative of A.</w:t>
+      </w:r>
+    </w:p>
+    <w:p>
+      <w:r>
+        <w:rPr>
+          <w:b/>
+          <w:bCs/>
+        </w:rPr>
+        <w:t>FXN 01</w:t>
+      </w:r>
+      <w:r>
+        <w:rPr>
+          <w:b/>
+          <w:bCs/>
+        </w:rPr>
+        <w:t>1</w:t>
+      </w:r>
+      <w:r>
+        <w:rPr>
+          <w:b/>
+          <w:bCs/>
+        </w:rPr>
+        <w:t xml:space="preserve">: </w:t>
+      </w:r>
+      <w:r>
+        <w:t xml:space="preserve">This function returns the negative of input </w:t>
+      </w:r>
+      <w:r>
+        <w:t>B</w:t>
+      </w:r>
+      <w:r>
+        <w:t xml:space="preserve">. To do this without creating a new module the 6-bit ripple adder from previous labs could be used. This was achieved by subtracting </w:t>
+      </w:r>
+      <w:r>
+        <w:t>B</w:t>
+      </w:r>
+      <w:r>
+        <w:t xml:space="preserve"> from 0 to get the negative of </w:t>
+      </w:r>
+      <w:r>
+        <w:t>B</w:t>
+      </w:r>
+      <w:r>
+        <w:t>.</w:t>
+      </w:r>
+    </w:p>
+    <w:p>
+      <w:r>
+        <w:rPr>
+          <w:b/>
+          <w:bCs/>
+        </w:rPr>
+        <w:t xml:space="preserve">FXN 100: </w:t>
+      </w:r>
+      <w:r>
+        <w:t xml:space="preserve">To </w:t>
+      </w:r>
+      <w:r>
+        <w:t>implement the comparison</w:t>
+      </w:r>
+      <w:r>
+        <w:t xml:space="preserve"> (A &lt; B), the </w:t>
+      </w:r>
+      <w:r>
+        <w:t>“</w:t>
+      </w:r>
+      <w:r>
+        <w:t>greater than or equal to</w:t>
+      </w:r>
+      <w:r>
+        <w:t>”</w:t>
+      </w:r>
+      <w:r>
+        <w:t xml:space="preserve"> module from previous labs could be used. (A &lt; B) is </w:t>
+      </w:r>
+      <w:r>
+        <w:t xml:space="preserve">logically </w:t>
+      </w:r>
+      <w:r>
+        <w:t xml:space="preserve">the opposite of (A &gt;= B) so the output from the </w:t>
+      </w:r>
+      <w:r>
+        <w:t>“</w:t>
+      </w:r>
+      <w:r>
+        <w:t>greater than or equal to</w:t>
+      </w:r>
+      <w:r>
+        <w:t>”</w:t>
+      </w:r>
+      <w:r>
+        <w:t xml:space="preserve"> module could be negat</w:t>
+      </w:r>
+      <w:r>
+        <w:t>ed</w:t>
+      </w:r>
+      <w:r>
+        <w:t xml:space="preserve"> to achieve this functionality. </w:t>
+      </w:r>
+      <w:r>
+        <w:t xml:space="preserve">To negate the output, I used a 1-bit full adder from the ripple adder module. By computing the original output + 1 with an initial carry-in of 0, the output is effectively negated.  </w:t>
+      </w:r>
+    </w:p>
+    <w:p>
+      <w:r>
+        <w:t>Additionally, the width of the “greater than or equal to” module was</w:t>
+      </w:r>
+      <w:r>
+        <w:t xml:space="preserve"> designed for</w:t>
+      </w:r>
+      <w:r>
+        <w:t xml:space="preserve"> 8 bits while the ALU </w:t>
+      </w:r>
+      <w:r>
+        <w:t>operates on 6 bits</w:t>
+      </w:r>
+      <w:r>
+        <w:t xml:space="preserve">. To </w:t>
+      </w:r>
+      <w:r>
+        <w:t>adapt</w:t>
+      </w:r>
+      <w:r>
+        <w:t xml:space="preserve"> the </w:t>
+      </w:r>
+      <w:r>
+        <w:t>“greater than or equal to” module</w:t>
+      </w:r>
+      <w:r>
+        <w:t xml:space="preserve"> to work, two trailing zeros were a</w:t>
+      </w:r>
+      <w:r>
+        <w:t>ppended</w:t>
+      </w:r>
+      <w:r>
+        <w:t xml:space="preserve"> to the 6-bit numbers. Th</w:t>
+      </w:r>
+      <w:r>
+        <w:t xml:space="preserve">is </w:t>
+      </w:r>
+      <w:r>
+        <w:t>ensure</w:t>
+      </w:r>
+      <w:r>
+        <w:t>s</w:t>
+      </w:r>
+      <w:r>
+        <w:t xml:space="preserve"> that the sign-checking</w:t>
+      </w:r>
+      <w:r>
+        <w:t>, which operates on the most significant bit,</w:t>
+      </w:r>
+      <w:r>
+        <w:t xml:space="preserve"> for the twos complement numbers still operates correctly.</w:t>
+      </w:r>
+    </w:p>
+    <w:p>
+      <w:r>
+        <w:rPr>
+          <w:b/>
+          <w:bCs/>
+        </w:rPr>
+        <w:t xml:space="preserve">FXN 101: </w:t>
+      </w:r>
+      <w:r>
+        <w:t xml:space="preserve">This was the only </w:t>
+      </w:r>
+      <w:r>
+        <w:t xml:space="preserve">function of the ALU that predicated a completely </w:t>
+      </w:r>
+      <w:r>
+        <w:rPr>
+          <w:u w:val="single"/>
+        </w:rPr>
+        <w:t>new module</w:t>
+      </w:r>
+      <w:r>
+        <w:t>. Using the built-in Verilog functions, this module computes the bitwise XNOR of A and B.</w:t>
+      </w:r>
+    </w:p>
+    <w:p>
+      <w:pPr>
+        <w:rPr>
+          <w:b/>
+          <w:bCs/>
+        </w:rPr>
+      </w:pPr>
+      <w:r>
+        <w:rPr>
+          <w:b/>
+          <w:bCs/>
+        </w:rPr>
+        <w:t xml:space="preserve">FXN 110: </w:t>
+      </w:r>
+      <w:r>
+        <w:t xml:space="preserve">This </w:t>
+      </w:r>
+      <w:r>
+        <w:t>function computes A + B</w:t>
+      </w:r>
+      <w:r>
+        <w:t>. To do this without creating a new module the 6-bit ripple adder from previous labs could be used.</w:t>
+      </w:r>
+    </w:p>
+    <w:p>
+      <w:pPr>
+        <w:rPr>
+          <w:b/>
+          <w:bCs/>
+        </w:rPr>
+      </w:pPr>
+      <w:r>
+        <w:rPr>
+          <w:b/>
+          <w:bCs/>
+        </w:rPr>
+        <w:t>FXN 11</w:t>
+      </w:r>
+      <w:r>
+        <w:rPr>
+          <w:b/>
+          <w:bCs/>
+        </w:rPr>
+        <w:t>1</w:t>
+      </w:r>
+      <w:r>
+        <w:rPr>
+          <w:b/>
+          <w:bCs/>
+        </w:rPr>
+        <w:t xml:space="preserve">: </w:t>
+      </w:r>
+      <w:r>
+        <w:t>This function computes A + B. To do this without creating a new module the 6-bit ripple adder from previous labs could be used.</w:t>
+      </w:r>
+    </w:p>
+    <w:p/>
+    <w:p>
+      <w:r>
+        <w:t>Leveraging the use of existing modules</w:t>
+      </w:r>
+      <w:r>
+        <w:t xml:space="preserve"> greatly simplifies the testing of the design, as there are few modules, which </w:t>
+      </w:r>
+      <w:r>
+        <w:t>have already</w:t>
+      </w:r>
+      <w:r>
+        <w:t xml:space="preserve"> be</w:t>
+      </w:r>
+      <w:r>
+        <w:t>en</w:t>
+      </w:r>
+      <w:r>
+        <w:t xml:space="preserve"> extensively tested</w:t>
+      </w:r>
+      <w:r>
+        <w:t>.</w:t>
+      </w:r>
+      <w:r>
+        <w:t xml:space="preserve"> </w:t>
+      </w:r>
+      <w:r>
+        <w:t>The downside, however,</w:t>
+      </w:r>
+      <w:r>
+        <w:t xml:space="preserve"> </w:t>
+      </w:r>
+      <w:r>
+        <w:t xml:space="preserve">is that </w:t>
+      </w:r>
+      <w:r>
+        <w:t xml:space="preserve">there may be </w:t>
+      </w:r>
+      <w:r>
+        <w:t>inefficient</w:t>
+      </w:r>
+      <w:r>
+        <w:t xml:space="preserve"> resource</w:t>
+      </w:r>
+      <w:r>
+        <w:t xml:space="preserve"> usage.</w:t>
+      </w:r>
+      <w:r>
+        <w:t xml:space="preserve"> </w:t>
+      </w:r>
+      <w:r>
+        <w:t>F</w:t>
+      </w:r>
+      <w:r>
+        <w:t>or example</w:t>
+      </w:r>
+      <w:r>
+        <w:t>, in</w:t>
+      </w:r>
+      <w:r>
+        <w:t xml:space="preserve"> the case of inverting A, a whole ripple adder is used for something that could be done with a </w:t>
+      </w:r>
+      <w:r>
+        <w:t>purpose-built</w:t>
+      </w:r>
+      <w:r>
+        <w:t xml:space="preserve"> </w:t>
+      </w:r>
+      <w:r>
+        <w:t>inverter</w:t>
+      </w:r>
+      <w:r>
+        <w:t xml:space="preserve"> using less resources</w:t>
+      </w:r>
+      <w:r>
+        <w:t>.</w:t>
+      </w:r>
+      <w:r>
+        <w:t xml:space="preserve"> For the purposes of this ALU, which aimed to re-use as much hardware as possible, this is an acceptable trade-off.</w:t>
+      </w:r>
+    </w:p>
+    <w:p/>
+    <w:p>
+      <w:pPr>
+        <w:jc w:val="center"/>
+      </w:pPr>
+      <w:r>
+        <w:lastRenderedPageBreak/>
+        <w:drawing>
+          <wp:inline distT="0" distB="0" distL="0" distR="0" wp14:anchorId="0BD2EE25" wp14:editId="76DBEF9E">
+            <wp:extent cx="5731510" cy="4023360"/>
+            <wp:effectExtent l="0" t="0" r="2540" b="0"/>
+            <wp:docPr id="1257801407" name="Picture 1"/>
+            <wp:cNvGraphicFramePr>
+              <a:graphicFrameLocks xmlns:a="http://schemas.openxmlformats.org/drawingml/2006/main" noChangeAspect="1"/>
+            </wp:cNvGraphicFramePr>
+            <a:graphic xmlns:a="http://schemas.openxmlformats.org/drawingml/2006/main">
+              <a:graphicData uri="http://schemas.openxmlformats.org/drawingml/2006/picture">
+                <pic:pic xmlns:pic="http://schemas.openxmlformats.org/drawingml/2006/picture">
+                  <pic:nvPicPr>
+                    <pic:cNvPr id="1257801407" name=""/>
+                    <pic:cNvPicPr/>
+                  </pic:nvPicPr>
+                  <pic:blipFill>
+                    <a:blip r:embed="rId5"/>
+                    <a:stretch>
+                      <a:fillRect/>
+                    </a:stretch>
+                  </pic:blipFill>
+                  <pic:spPr>
+                    <a:xfrm>
+                      <a:off x="0" y="0"/>
+                      <a:ext cx="5731510" cy="4023360"/>
+                    </a:xfrm>
+                    <a:prstGeom prst="rect">
+                      <a:avLst/>
+                    </a:prstGeom>
+                  </pic:spPr>
+                </pic:pic>
+              </a:graphicData>
+            </a:graphic>
+          </wp:inline>
+        </w:drawing>
+      </w:r>
+    </w:p>
+    <w:p>
+      <w:pPr>
+        <w:jc w:val="center"/>
+        <w:rPr>
+          <w:i/>
+          <w:iCs/>
+          <w:noProof/>
+          <w:sz w:val="16"/>
+          <w:szCs w:val="16"/>
+        </w:rPr>
+      </w:pPr>
+      <w:r>
+        <w:rPr>
+          <w:i/>
+          <w:iCs/>
+          <w:noProof/>
+          <w:sz w:val="16"/>
+          <w:szCs w:val="16"/>
+        </w:rPr>
+        <w:t xml:space="preserve">Figure </w:t>
+      </w:r>
+      <w:r>
+        <w:rPr>
+          <w:i/>
+          <w:iCs/>
+          <w:noProof/>
+          <w:sz w:val="16"/>
+          <w:szCs w:val="16"/>
+        </w:rPr>
+        <w:t>2</w:t>
+      </w:r>
+      <w:r>
+        <w:rPr>
+          <w:i/>
+          <w:iCs/>
+          <w:noProof/>
+          <w:sz w:val="16"/>
+          <w:szCs w:val="16"/>
+        </w:rPr>
+        <w:t xml:space="preserve">. </w:t>
+      </w:r>
+      <w:r>
+        <w:rPr>
+          <w:i/>
+          <w:iCs/>
+          <w:noProof/>
+          <w:sz w:val="16"/>
+          <w:szCs w:val="16"/>
+        </w:rPr>
+        <w:t>Schematic diagram of m</w:t>
+      </w:r>
+      <w:r>
+        <w:rPr>
+          <w:i/>
+          <w:iCs/>
+          <w:noProof/>
+          <w:sz w:val="16"/>
+          <w:szCs w:val="16"/>
+        </w:rPr>
+        <w:t>ini-ALU</w:t>
+      </w:r>
+      <w:r>
+        <w:rPr>
+          <w:i/>
+          <w:iCs/>
+          <w:noProof/>
+          <w:sz w:val="16"/>
+          <w:szCs w:val="16"/>
+        </w:rPr>
+        <w:t>.</w:t>
+      </w:r>
+    </w:p>
+    <w:p>
+      <w:pPr>
+        <w:jc w:val="center"/>
+      </w:pPr>
+    </w:p>
+    <w:p>
+      <w:pPr>
+        <w:jc w:val="center"/>
+      </w:pPr>
+    </w:p>
+    <w:p/>
+    <w:p>
+      <w:pPr>
+        <w:rPr>
+          <w:b/>
+          <w:bCs/>
+        </w:rPr>
+      </w:pPr>
+      <w:r>
+        <w:t>&gt;Make MUX a module</w:t>
+      </w:r>
+      <w:r>
+        <w:t xml:space="preserve"> </w:t>
+      </w:r>
+      <w:r>
+        <w:rPr>
+          <w:b/>
+          <w:bCs/>
+        </w:rPr>
+        <w:t>DONE</w:t>
+      </w:r>
+    </w:p>
+    <w:p>
+      <w:pPr>
+        <w:rPr>
+          <w:b/>
+          <w:bCs/>
+        </w:rPr>
+      </w:pPr>
+      <w:r>
+        <w:t>&gt;Functional diagram</w:t>
+      </w:r>
+      <w:r>
+        <w:t xml:space="preserve"> </w:t>
+      </w:r>
+      <w:r>
+        <w:rPr>
+          <w:b/>
+          <w:bCs/>
+        </w:rPr>
+        <w:t>DONE</w:t>
+      </w:r>
+    </w:p>
+    <w:p>
+      <w:pPr>
+        <w:rPr>
+          <w:b/>
+          <w:bCs/>
+        </w:rPr>
+      </w:pPr>
+      <w:r>
+        <w:t>&gt;Note modifications and new modules</w:t>
+      </w:r>
+      <w:r>
+        <w:t xml:space="preserve"> </w:t>
+      </w:r>
+      <w:r>
+        <w:rPr>
+          <w:b/>
+          <w:bCs/>
+        </w:rPr>
+        <w:t>DONE</w:t>
+      </w:r>
+    </w:p>
+    <w:p/>
+    <w:p/>
+    <w:p>
+      <w:pPr>
+        <w:rPr>
+          <w:b/>
+          <w:bCs/>
+        </w:rPr>
+      </w:pPr>
+      <w:r>
+        <w:rPr>
+          <w:b/>
+          <w:bCs/>
+        </w:rPr>
+        <w:t>Testing:</w:t>
+      </w:r>
+    </w:p>
+    <w:p>
+      <w:r>
+        <w:t>&gt;Note changes to testbenches: maybe a bit on each submodule testing.</w:t>
+      </w:r>
+    </w:p>
+    <w:p>
+      <w:pPr>
+        <w:rPr>
+          <w:b/>
+          <w:bCs/>
+        </w:rPr>
+      </w:pPr>
+      <w:r>
+        <w:t xml:space="preserve">&gt;design top level ALU testbench </w:t>
+      </w:r>
+      <w:proofErr w:type="gramStart"/>
+      <w:r>
+        <w:rPr>
+          <w:b/>
+          <w:bCs/>
+        </w:rPr>
+        <w:t>The</w:t>
+      </w:r>
+      <w:proofErr w:type="gramEnd"/>
+      <w:r>
+        <w:rPr>
+          <w:b/>
+          <w:bCs/>
+        </w:rPr>
+        <w:t xml:space="preserve"> first test vector should be the last 6 bits of your board number.</w:t>
+      </w:r>
+    </w:p>
+    <w:p>
+      <w:r>
+        <w:t>&gt;Wave form of each function showing correct operation.</w:t>
+      </w:r>
+    </w:p>
+    <w:p>
+      <w:r>
+        <w:t>&gt;Comment on how well-tested the ALU is and shortcomings</w:t>
+      </w:r>
+    </w:p>
+    <w:p>
+      <w:r>
+        <w:t>&gt;How robust to unexpected inputs?</w:t>
+      </w:r>
+    </w:p>
+    <w:p/>
+    <w:p>
+      <w:r>
+        <w:rPr>
+          <w:b/>
+          <w:bCs/>
+        </w:rPr>
+        <w:lastRenderedPageBreak/>
+        <w:t>Results:</w:t>
+      </w:r>
+      <w:r>
+        <w:rPr>
+          <w:b/>
+          <w:bCs/>
+        </w:rPr>
+        <w:br/>
+      </w:r>
+      <w:r>
+        <w:t>&gt;Show function working on board using peripherals</w:t>
+      </w:r>
+    </w:p>
+    <w:p>
+      <w:r>
+        <w:t>&gt;usage</w:t>
+      </w:r>
+    </w:p>
+    <w:p>
+      <w:r>
+        <w:t>&gt;How to demo/use</w:t>
+      </w:r>
+    </w:p>
+    <w:p/>
+    <w:p>
+      <w:pPr>
+        <w:rPr>
+          <w:b/>
+          <w:bCs/>
+        </w:rPr>
+      </w:pPr>
+      <w:r>
+        <w:rPr>
+          <w:b/>
+          <w:bCs/>
+        </w:rPr>
+        <w:t>Other:</w:t>
+      </w:r>
+    </w:p>
+    <w:p>
+      <w:r>
+        <w:t xml:space="preserve">&gt;Screenshots of file hierarchy in </w:t>
+      </w:r>
+      <w:proofErr w:type="spellStart"/>
+      <w:r>
+        <w:t>vivado</w:t>
+      </w:r>
+      <w:proofErr w:type="spellEnd"/>
+      <w:r>
+        <w:t xml:space="preserve"> and file explorer</w:t>
+      </w:r>
+    </w:p>
+    <w:p>
+      <w:r>
+        <w:drawing>
+          <wp:inline distT="0" distB="0" distL="0" distR="0" wp14:anchorId="7F550091" wp14:editId="62EDEEED">
+            <wp:extent cx="5731510" cy="3642360"/>
+            <wp:effectExtent l="0" t="0" r="2540" b="0"/>
+            <wp:docPr id="1143945975" name="Picture 1"/>
+            <wp:cNvGraphicFramePr>
+              <a:graphicFrameLocks xmlns:a="http://schemas.openxmlformats.org/drawingml/2006/main" noChangeAspect="1"/>
+            </wp:cNvGraphicFramePr>
+            <a:graphic xmlns:a="http://schemas.openxmlformats.org/drawingml/2006/main">
+              <a:graphicData uri="http://schemas.openxmlformats.org/drawingml/2006/picture">
+                <pic:pic xmlns:pic="http://schemas.openxmlformats.org/drawingml/2006/picture">
+                  <pic:nvPicPr>
+                    <pic:cNvPr id="1143945975" name=""/>
+                    <pic:cNvPicPr/>
+                  </pic:nvPicPr>
+                  <pic:blipFill>
+                    <a:blip r:embed="rId6"/>
+                    <a:stretch>
+                      <a:fillRect/>
+                    </a:stretch>
+                  </pic:blipFill>
+                  <pic:spPr>
+                    <a:xfrm>
+                      <a:off x="0" y="0"/>
+                      <a:ext cx="5731510" cy="3642360"/>
+                    </a:xfrm>
+                    <a:prstGeom prst="rect">
+                      <a:avLst/>
+                    </a:prstGeom>
+                  </pic:spPr>
+                </pic:pic>
+              </a:graphicData>
+            </a:graphic>
+          </wp:inline>
+        </w:drawing>
+      </w:r>
+    </w:p>
+    <w:p>
+      <w:r>
+        <w:drawing>
+          <wp:inline distT="0" distB="0" distL="0" distR="0" wp14:anchorId="0DAFD9CA" wp14:editId="3DB72DE0">
+            <wp:extent cx="5731510" cy="3009265"/>
+            <wp:effectExtent l="0" t="0" r="2540" b="635"/>
+            <wp:docPr id="556157149" name="Picture 1"/>
+            <wp:cNvGraphicFramePr>
+              <a:graphicFrameLocks xmlns:a="http://schemas.openxmlformats.org/drawingml/2006/main" noChangeAspect="1"/>
+            </wp:cNvGraphicFramePr>
+            <a:graphic xmlns:a="http://schemas.openxmlformats.org/drawingml/2006/main">
+              <a:graphicData uri="http://schemas.openxmlformats.org/drawingml/2006/picture">
+                <pic:pic xmlns:pic="http://schemas.openxmlformats.org/drawingml/2006/picture">
+                  <pic:nvPicPr>
+                    <pic:cNvPr id="556157149" name=""/>
+                    <pic:cNvPicPr/>
+                  </pic:nvPicPr>
+                  <pic:blipFill>
+                    <a:blip r:embed="rId7"/>
+                    <a:stretch>
+                      <a:fillRect/>
+                    </a:stretch>
+                  </pic:blipFill>
+                  <pic:spPr>
+                    <a:xfrm>
+                      <a:off x="0" y="0"/>
+                      <a:ext cx="5731510" cy="3009265"/>
+                    </a:xfrm>
+                    <a:prstGeom prst="rect">
+                      <a:avLst/>
+                    </a:prstGeom>
+                  </pic:spPr>
+                </pic:pic>
+              </a:graphicData>
+            </a:graphic>
+          </wp:inline>
+        </w:drawing>
+      </w:r>
+    </w:p>
+    <w:p>
+      <w:r>
+        <w:lastRenderedPageBreak/>
+        <w:t xml:space="preserve">&gt;Zip file containing modules and </w:t>
+      </w:r>
+      <w:proofErr w:type="spellStart"/>
+      <w:r>
+        <w:t>bitfile</w:t>
+      </w:r>
+      <w:proofErr w:type="spellEnd"/>
+    </w:p>
+    <w:p/>
+    <w:p/>
     <w:p/>
     <w:sectPr>
       <w:pgSz w:w="11906" w:h="16838"/>
@@ -413,6 +1773,7 @@
   <w:style w:type="paragraph" w:default="1" w:styleId="Normal">
     <w:name w:val="Normal"/>
     <w:qFormat/>
+    <w:rsid w:val="009A6610"/>
   </w:style>
   <w:style w:type="paragraph" w:styleId="Heading1">
     <w:name w:val="heading 1"/>
@@ -929,6 +2290,25 @@
       <w:color w:val="0F4761" w:themeColor="accent1" w:themeShade="BF"/>
       <w:spacing w:val="5"/>
     </w:rPr>
+  </w:style>
+  <w:style w:type="table" w:styleId="TableGrid">
+    <w:name w:val="Table Grid"/>
+    <w:basedOn w:val="TableNormal"/>
+    <w:uiPriority w:val="39"/>
+    <w:rsid w:val="007E7750"/>
+    <w:pPr>
+      <w:spacing w:after="0" w:line="240" w:lineRule="auto"/>
+    </w:pPr>
+    <w:tblPr>
+      <w:tblBorders>
+        <w:top w:val="single" w:sz="4" w:space="0" w:color="auto"/>
+        <w:left w:val="single" w:sz="4" w:space="0" w:color="auto"/>
+        <w:bottom w:val="single" w:sz="4" w:space="0" w:color="auto"/>
+        <w:right w:val="single" w:sz="4" w:space="0" w:color="auto"/>
+        <w:insideH w:val="single" w:sz="4" w:space="0" w:color="auto"/>
+        <w:insideV w:val="single" w:sz="4" w:space="0" w:color="auto"/>
+      </w:tblBorders>
+    </w:tblPr>
   </w:style>
 </w:styles>
 </file>

</xml_diff>